<commit_message>
Fill all points in the assessment
</commit_message>
<xml_diff>
--- a/ITAS-185/assignments/raj.singh_185A01_First/Self Assessment.docx
+++ b/ITAS-185/assignments/raj.singh_185A01_First/Self Assessment.docx
@@ -13,7 +13,16 @@
       </w:r>
       <w:r>
         <w:tab/>
-        <w:t>Name ________________________</w:t>
+        <w:t>Name</w:t>
+      </w:r>
+      <w:r>
+        <w:t>:</w:t>
+      </w:r>
+      <w:r>
+        <w:t xml:space="preserve"> </w:t>
+      </w:r>
+      <w:r>
+        <w:t>Rajgursher Singh</w:t>
       </w:r>
     </w:p>
     <w:p>
@@ -30,10 +39,24 @@
           <w:i/>
           <w:iCs/>
         </w:rPr>
-        <w:t xml:space="preserve">Assignment Number </w:t>
-      </w:r>
-      <w:r>
-        <w:t>________</w:t>
+        <w:t>Assignment Number</w:t>
+      </w:r>
+      <w:r>
+        <w:rPr>
+          <w:i/>
+          <w:iCs/>
+        </w:rPr>
+        <w:t>:</w:t>
+      </w:r>
+      <w:r>
+        <w:rPr>
+          <w:i/>
+          <w:iCs/>
+        </w:rPr>
+        <w:t xml:space="preserve"> </w:t>
+      </w:r>
+      <w:r>
+        <w:t>01</w:t>
       </w:r>
     </w:p>
     <w:p>
@@ -47,25 +70,100 @@
       <w:r>
         <w:t>What did you learn in completing this assignment?</w:t>
       </w:r>
-    </w:p>
-    <w:p>
-      <w:pPr>
-        <w:spacing w:before="120"/>
-        <w:ind w:left="360"/>
-      </w:pPr>
-      <w:r>
-        <w:t>Code slow, think before touching the keys. Impatience only leads to wasted time, effort and frustration. Git Committing small changes and doing it frequently.</w:t>
-      </w:r>
-    </w:p>
-    <w:p>
-      <w:pPr>
-        <w:spacing w:before="120"/>
-      </w:pPr>
-    </w:p>
-    <w:p>
-      <w:pPr>
-        <w:spacing w:before="120"/>
-      </w:pPr>
+      <w:r>
+        <w:br/>
+      </w:r>
+      <w:r>
+        <w:br/>
+        <w:t>“M</w:t>
+      </w:r>
+      <w:r>
+        <w:t xml:space="preserve">easure a thousand times and cut </w:t>
+      </w:r>
+      <w:r>
+        <w:t>once.</w:t>
+      </w:r>
+      <w:r>
+        <w:t xml:space="preserve">” - </w:t>
+      </w:r>
+      <w:r>
+        <w:t xml:space="preserve">Code slow, think </w:t>
+      </w:r>
+      <w:r>
+        <w:t xml:space="preserve">thoroughly </w:t>
+      </w:r>
+      <w:r>
+        <w:t xml:space="preserve">before touching the keys. Impatience </w:t>
+      </w:r>
+      <w:r>
+        <w:t xml:space="preserve">is counterintuitive and leads to </w:t>
+      </w:r>
+      <w:r>
+        <w:t>frustration.</w:t>
+      </w:r>
+      <w:r>
+        <w:br/>
+      </w:r>
+      <w:r>
+        <w:br/>
+        <w:t xml:space="preserve">Think about the bigger picture </w:t>
+      </w:r>
+      <w:r>
+        <w:t>and the</w:t>
+      </w:r>
+      <w:r>
+        <w:t>n</w:t>
+      </w:r>
+      <w:r>
+        <w:t xml:space="preserve"> piece by piece, put it all together.</w:t>
+      </w:r>
+      <w:r>
+        <w:br/>
+      </w:r>
+      <w:r>
+        <w:br/>
+      </w:r>
+      <w:r>
+        <w:t xml:space="preserve">Git </w:t>
+      </w:r>
+      <w:r>
+        <w:t>commit</w:t>
+      </w:r>
+      <w:r>
+        <w:t xml:space="preserve"> small changes</w:t>
+      </w:r>
+      <w:r>
+        <w:t xml:space="preserve">. Git committing </w:t>
+      </w:r>
+      <w:r>
+        <w:t xml:space="preserve">might seem like a tedious task but doing it </w:t>
+      </w:r>
+      <w:r>
+        <w:t>frequently</w:t>
+      </w:r>
+      <w:r>
+        <w:t xml:space="preserve"> is a must to maintain sanity. </w:t>
+      </w:r>
+      <w:r>
+        <w:br/>
+      </w:r>
+      <w:r>
+        <w:br/>
+        <w:t xml:space="preserve">Clean as you go. Professionals do not “refactor” code, they write what avoids “refactoring” </w:t>
+      </w:r>
+      <w:r>
+        <w:t>later</w:t>
+      </w:r>
+      <w:r>
+        <w:t>.</w:t>
+      </w:r>
+      <w:r>
+        <w:br/>
+      </w:r>
+      <w:r>
+        <w:br/>
+        <w:t>Finishing is important! - In my assignment, this is the principle I used when I added pagination for displaying movies. There were only 5 movies in the sample dictionary but that doesn’t mean it is never going to grow into thousands. Hence, adding pagination now is a good measure to avoid fixing the code later.</w:t>
+      </w:r>
     </w:p>
     <w:p>
       <w:pPr>
@@ -87,16 +185,46 @@
       <w:pPr>
         <w:ind w:left="360"/>
       </w:pPr>
+      <w:r>
+        <w:t xml:space="preserve">I will be honest, even though I had written the IPO diagram and pseudocode, I underestimated the complexities and just jumped into writing code. I was soon humbled by the complexities that arose out of writing chunky and repetitive functions. </w:t>
+      </w:r>
+      <w:r>
+        <w:t>Once I</w:t>
+      </w:r>
+      <w:r>
+        <w:t xml:space="preserve"> got to the writing error handling</w:t>
+      </w:r>
+      <w:r>
+        <w:t xml:space="preserve"> part,</w:t>
+      </w:r>
+      <w:r>
+        <w:t xml:space="preserve"> I lost </w:t>
+      </w:r>
+      <w:r>
+        <w:t xml:space="preserve">all </w:t>
+      </w:r>
+      <w:r>
+        <w:t>track of what function does what and how – regardless of naming them with highly descriptive names.</w:t>
+      </w:r>
+      <w:r>
+        <w:br/>
+      </w:r>
+      <w:r>
+        <w:br/>
+        <w:t xml:space="preserve">I soon realized the importance of writing modular code, and to always think things </w:t>
+      </w:r>
+      <w:r>
+        <w:t>through before acting.</w:t>
+      </w:r>
+      <w:r>
+        <w:t xml:space="preserve"> I started breaking functions to use helper functions to avoid repetition and adding comments where needed.</w:t>
+      </w:r>
     </w:p>
     <w:p/>
     <w:p/>
     <w:p/>
     <w:p/>
     <w:p/>
-    <w:p/>
-    <w:p/>
-    <w:p/>
-    <w:p/>
     <w:p>
       <w:pPr>
         <w:numPr>
@@ -114,7 +242,52 @@
         <w:ind w:left="360"/>
       </w:pPr>
       <w:r>
-        <w:t xml:space="preserve">Writing clean, efficient code and </w:t>
+        <w:t>In terms on conceptualization, I had difficulty accepting that quality of the work or code must not be sacrificed due to time constraints. And learning that learning is about taking time to understand.</w:t>
+      </w:r>
+      <w:r>
+        <w:br/>
+      </w:r>
+      <w:r>
+        <w:br/>
+        <w:t xml:space="preserve">In terms of technicalities, I had difficulty making a proper flow of the program. </w:t>
+      </w:r>
+      <w:r>
+        <w:t xml:space="preserve">The IPO diagram helped. But I think there is a need of a separate hierarchal diagram that </w:t>
+      </w:r>
+      <w:r>
+        <w:lastRenderedPageBreak/>
+        <w:t xml:space="preserve">breaks down the process to have helper functions. Initially, I </w:t>
+      </w:r>
+      <w:r>
+        <w:t xml:space="preserve">thought that I’d </w:t>
+      </w:r>
+      <w:r>
+        <w:t xml:space="preserve">only </w:t>
+      </w:r>
+      <w:r>
+        <w:t xml:space="preserve">need to build </w:t>
+      </w:r>
+      <w:r>
+        <w:t xml:space="preserve">CRUD </w:t>
+      </w:r>
+      <w:proofErr w:type="gramStart"/>
+      <w:r>
+        <w:t>but in reality, I</w:t>
+      </w:r>
+      <w:proofErr w:type="gramEnd"/>
+      <w:r>
+        <w:t xml:space="preserve"> had to build several other helper functions. Some </w:t>
+      </w:r>
+      <w:proofErr w:type="gramStart"/>
+      <w:r>
+        <w:t>for formatting</w:t>
+      </w:r>
+      <w:proofErr w:type="gramEnd"/>
+      <w:r>
+        <w:t xml:space="preserve"> lists, others for simply </w:t>
+      </w:r>
+      <w:r>
+        <w:t>validating choices and so on.</w:t>
       </w:r>
     </w:p>
     <w:p>
@@ -145,13 +318,88 @@
     </w:p>
     <w:p>
       <w:pPr>
-        <w:spacing w:before="120"/>
-      </w:pPr>
-    </w:p>
-    <w:p>
-      <w:pPr>
-        <w:spacing w:before="120"/>
-      </w:pPr>
+        <w:ind w:left="360"/>
+      </w:pPr>
+    </w:p>
+    <w:p>
+      <w:pPr>
+        <w:ind w:left="360"/>
+      </w:pPr>
+      <w:r>
+        <w:t xml:space="preserve">I believe I </w:t>
+      </w:r>
+      <w:r>
+        <w:t xml:space="preserve">was able to </w:t>
+      </w:r>
+      <w:r>
+        <w:t>build a foundational program</w:t>
+      </w:r>
+      <w:r>
+        <w:t>.</w:t>
+      </w:r>
+      <w:r>
+        <w:t xml:space="preserve"> </w:t>
+      </w:r>
+      <w:r>
+        <w:t>The functions are small and reusable</w:t>
+      </w:r>
+      <w:r>
+        <w:t>. There is some good error handling. And the program is easy to follow even by a novice computer user.</w:t>
+      </w:r>
+      <w:r>
+        <w:br/>
+      </w:r>
+      <w:r>
+        <w:br/>
+        <w:t xml:space="preserve">Also, </w:t>
+      </w:r>
+      <w:r>
+        <w:t xml:space="preserve">I kept in mind that this is a basic program so </w:t>
+      </w:r>
+      <w:r>
+        <w:t xml:space="preserve">it is developed in a way that it can </w:t>
+      </w:r>
+      <w:r>
+        <w:t>later</w:t>
+      </w:r>
+      <w:r>
+        <w:t xml:space="preserve"> </w:t>
+      </w:r>
+      <w:r>
+        <w:t xml:space="preserve">be </w:t>
+      </w:r>
+      <w:r>
+        <w:t>turn</w:t>
+      </w:r>
+      <w:r>
+        <w:t>ed</w:t>
+      </w:r>
+      <w:r>
+        <w:t xml:space="preserve"> into </w:t>
+      </w:r>
+      <w:r>
+        <w:t>an API</w:t>
+      </w:r>
+      <w:r>
+        <w:t xml:space="preserve"> so that users can build their own </w:t>
+      </w:r>
+      <w:proofErr w:type="gramStart"/>
+      <w:r>
+        <w:t>libraries</w:t>
+      </w:r>
+      <w:r>
+        <w:t>, or</w:t>
+      </w:r>
+      <w:proofErr w:type="gramEnd"/>
+      <w:r>
+        <w:t xml:space="preserve"> </w:t>
+      </w:r>
+      <w:r>
+        <w:t>build their websites with a GUI</w:t>
+      </w:r>
+      <w:r>
+        <w:t xml:space="preserve"> which using Python script for backend. Better yet, this program can be changed faster with a framework such as Django or Flask. </w:t>
+      </w:r>
     </w:p>
     <w:p>
       <w:pPr>
@@ -180,8 +428,25 @@
         <w:ind w:left="360"/>
       </w:pPr>
       <w:r>
-        <w:t>9:32 hours so far</w:t>
-      </w:r>
+        <w:t>21</w:t>
+      </w:r>
+      <w:r>
+        <w:t>:</w:t>
+      </w:r>
+      <w:r>
+        <w:t>5</w:t>
+      </w:r>
+      <w:r>
+        <w:t xml:space="preserve"> hours</w:t>
+      </w:r>
+      <w:r>
+        <w:t xml:space="preserve"> or 47 </w:t>
+      </w:r>
+      <w:proofErr w:type="spellStart"/>
+      <w:r>
+        <w:t>pomodoros</w:t>
+      </w:r>
+      <w:proofErr w:type="spellEnd"/>
     </w:p>
     <w:p>
       <w:pPr>
@@ -204,7 +469,38 @@
         <w:ind w:left="360"/>
       </w:pPr>
       <w:r>
-        <w:t xml:space="preserve">Short answer: Refactoring, cleaning and error handling. </w:t>
+        <w:t>Short answer: Refactoring</w:t>
+      </w:r>
+      <w:r>
+        <w:t xml:space="preserve"> code when adding</w:t>
+      </w:r>
+      <w:r>
+        <w:t xml:space="preserve"> error handling</w:t>
+      </w:r>
+      <w:r>
+        <w:t xml:space="preserve"> took too much time and I was still confused</w:t>
+      </w:r>
+      <w:r>
+        <w:t>.</w:t>
+      </w:r>
+      <w:r>
+        <w:t xml:space="preserve"> I was also not using git when I started writing this </w:t>
+      </w:r>
+      <w:proofErr w:type="spellStart"/>
+      <w:r>
+        <w:t>assingments</w:t>
+      </w:r>
+      <w:proofErr w:type="spellEnd"/>
+      <w:r>
+        <w:t xml:space="preserve"> so the only way for me to go back was to start with a clean slate. This wasted a lot of time </w:t>
+      </w:r>
+      <w:proofErr w:type="gramStart"/>
+      <w:r>
+        <w:t>initially</w:t>
+      </w:r>
+      <w:proofErr w:type="gramEnd"/>
+      <w:r>
+        <w:t xml:space="preserve"> but I was able to do it right the next time. </w:t>
       </w:r>
     </w:p>
     <w:sectPr>

</xml_diff>